<commit_message>
mise a jour finalisation document modele relationnel
</commit_message>
<xml_diff>
--- a/EXO_modele_relationnel_20_05.docx
+++ b/EXO_modele_relationnel_20_05.docx
@@ -680,7 +680,7 @@
             <v:path o:extrusionok="f" gradientshapeok="t" o:connecttype="rect"/>
             <o:lock v:ext="edit" aspectratio="t"/>
           </v:shapetype>
-          <v:shape id="_x0000_s1026" type="#_x0000_t75" style="position:absolute;left:0;text-align:left;margin-left:110.25pt;margin-top:25.9pt;width:284.85pt;height:83.85pt;z-index:251653632;mso-wrap-distance-left:9.05pt;mso-wrap-distance-right:9.05pt" filled="t">
+          <v:shape id="_x0000_s1026" type="#_x0000_t75" style="position:absolute;left:0;text-align:left;margin-left:110.25pt;margin-top:25.9pt;width:284.85pt;height:83.85pt;z-index:4;mso-wrap-distance-left:9.05pt;mso-wrap-distance-right:9.05pt" filled="t">
             <v:fill color2="black"/>
             <v:imagedata r:id="rId11" o:title=""/>
           </v:shape>
@@ -741,7 +741,6 @@
     </w:p>
     <w:p>
       <w:proofErr w:type="spellStart"/>
-      <w:proofErr w:type="gramStart"/>
       <w:r>
         <w:t>Vehicules</w:t>
       </w:r>
@@ -749,7 +748,6 @@
       <w:r>
         <w:t>(</w:t>
       </w:r>
-      <w:proofErr w:type="gramEnd"/>
       <w:r>
         <w:rPr>
           <w:u w:val="single"/>
@@ -778,7 +776,6 @@
     </w:p>
     <w:p/>
     <w:p>
-      <w:proofErr w:type="gramStart"/>
       <w:r>
         <w:t>Personnes</w:t>
       </w:r>
@@ -786,14 +783,7 @@
         <w:rPr>
           <w:u w:val="single"/>
         </w:rPr>
-        <w:t>(</w:t>
-      </w:r>
-      <w:proofErr w:type="gramEnd"/>
-      <w:r>
-        <w:rPr>
-          <w:u w:val="single"/>
-        </w:rPr>
-        <w:t xml:space="preserve"> </w:t>
+        <w:t xml:space="preserve">( </w:t>
       </w:r>
       <w:proofErr w:type="spellStart"/>
       <w:r>
@@ -866,7 +856,7 @@
       </w:pPr>
       <w:r>
         <w:pict>
-          <v:shape id="_x0000_s1027" type="#_x0000_t75" style="position:absolute;margin-left:148.3pt;margin-top:12.1pt;width:266.85pt;height:54.6pt;z-index:251654656;mso-wrap-distance-left:9.05pt;mso-wrap-distance-right:9.05pt" filled="t">
+          <v:shape id="_x0000_s1027" type="#_x0000_t75" style="position:absolute;margin-left:148.3pt;margin-top:12.1pt;width:266.85pt;height:54.6pt;z-index:5;mso-wrap-distance-left:9.05pt;mso-wrap-distance-right:9.05pt" filled="t">
             <v:fill color2="black"/>
             <v:imagedata r:id="rId12" o:title=""/>
           </v:shape>
@@ -896,11 +886,9 @@
     </w:p>
     <w:p/>
     <w:p>
-      <w:proofErr w:type="gramStart"/>
       <w:r>
         <w:t>Contrôle(</w:t>
       </w:r>
-      <w:proofErr w:type="gramEnd"/>
       <w:r>
         <w:rPr>
           <w:u w:val="single"/>
@@ -937,12 +925,10 @@
       </w:r>
     </w:p>
     <w:p>
-      <w:proofErr w:type="gramStart"/>
       <w:r>
         <w:t>Etudiant(</w:t>
       </w:r>
       <w:proofErr w:type="spellStart"/>
-      <w:proofErr w:type="gramEnd"/>
       <w:r>
         <w:rPr>
           <w:u w:val="single"/>
@@ -972,7 +958,6 @@
     </w:p>
     <w:p>
       <w:proofErr w:type="spellStart"/>
-      <w:proofErr w:type="gramStart"/>
       <w:r>
         <w:t>M</w:t>
       </w:r>
@@ -987,7 +972,6 @@
         <w:t>(</w:t>
       </w:r>
       <w:proofErr w:type="spellStart"/>
-      <w:proofErr w:type="gramEnd"/>
       <w:r>
         <w:rPr>
           <w:u w:val="single"/>
@@ -1034,11 +1018,11 @@
       </w:pPr>
       <w:r>
         <w:object w:dxaOrig="1440" w:dyaOrig="1440">
-          <v:shape id="_x0000_s1031" type="#_x0000_t75" style="position:absolute;margin-left:109.15pt;margin-top:7.9pt;width:266.85pt;height:107.1pt;z-index:251658752;mso-wrap-distance-left:9.05pt;mso-wrap-distance-right:9.05pt" filled="t">
+          <v:shape id="_x0000_s1031" type="#_x0000_t75" style="position:absolute;margin-left:109.15pt;margin-top:7.9pt;width:266.85pt;height:107.1pt;z-index:9;mso-wrap-distance-left:9.05pt;mso-wrap-distance-right:9.05pt" filled="t">
             <v:fill color2="black"/>
             <v:imagedata r:id="rId13" o:title=""/>
           </v:shape>
-          <o:OLEObject Type="Embed" ProgID="Word.Picture.8" ShapeID="_x0000_s1031" DrawAspect="Content" ObjectID="_1659849383" r:id="rId14"/>
+          <o:OLEObject Type="Embed" ProgID="Word.Picture.8" ShapeID="_x0000_s1031" DrawAspect="Content" ObjectID="_1659949916" r:id="rId14"/>
         </w:object>
       </w:r>
     </w:p>
@@ -1106,11 +1090,9 @@
     </w:p>
     <w:p/>
     <w:p>
-      <w:proofErr w:type="gramStart"/>
       <w:r>
         <w:t>Contrôle(</w:t>
       </w:r>
-      <w:proofErr w:type="gramEnd"/>
       <w:r>
         <w:rPr>
           <w:u w:val="single"/>
@@ -1162,12 +1144,10 @@
       </w:r>
     </w:p>
     <w:p>
-      <w:proofErr w:type="gramStart"/>
       <w:r>
         <w:t>Etudiant(</w:t>
       </w:r>
       <w:proofErr w:type="spellStart"/>
-      <w:proofErr w:type="gramEnd"/>
       <w:r>
         <w:rPr>
           <w:u w:val="single"/>
@@ -1197,7 +1177,6 @@
     </w:p>
     <w:p>
       <w:proofErr w:type="spellStart"/>
-      <w:proofErr w:type="gramStart"/>
       <w:r>
         <w:t>Matiere</w:t>
       </w:r>
@@ -1206,7 +1185,6 @@
         <w:t>(</w:t>
       </w:r>
       <w:proofErr w:type="spellStart"/>
-      <w:proofErr w:type="gramEnd"/>
       <w:r>
         <w:rPr>
           <w:u w:val="single"/>
@@ -1250,7 +1228,7 @@
       </w:pPr>
       <w:r>
         <w:pict>
-          <v:shape id="_x0000_s1028" type="#_x0000_t75" style="position:absolute;margin-left:123.55pt;margin-top:13pt;width:261.6pt;height:37.35pt;z-index:251655680;mso-wrap-distance-left:9.05pt;mso-wrap-distance-right:9.05pt" filled="t">
+          <v:shape id="_x0000_s1028" type="#_x0000_t75" style="position:absolute;margin-left:123.55pt;margin-top:13pt;width:261.6pt;height:37.35pt;z-index:6;mso-wrap-distance-left:9.05pt;mso-wrap-distance-right:9.05pt" filled="t">
             <v:fill color2="black"/>
             <v:imagedata r:id="rId15" o:title=""/>
           </v:shape>
@@ -1284,82 +1262,80 @@
       <w:pPr>
         <w:ind w:left="720"/>
       </w:pPr>
-      <w:proofErr w:type="gramStart"/>
-      <w:r>
-        <w:t>Livre(</w:t>
-      </w:r>
-      <w:proofErr w:type="gramEnd"/>
+      <w:r>
+        <w:t xml:space="preserve">Livre( </w:t>
+      </w:r>
+      <w:r>
+        <w:rPr>
+          <w:u w:val="single"/>
+        </w:rPr>
+        <w:t>ISBN</w:t>
+      </w:r>
+      <w:r>
+        <w:t>, titre)</w:t>
+      </w:r>
+    </w:p>
+    <w:p>
+      <w:pPr>
+        <w:ind w:left="720"/>
+      </w:pPr>
+      <w:r>
+        <w:t>Ex</w:t>
+      </w:r>
+      <w:r>
+        <w:t>e</w:t>
+      </w:r>
+      <w:r>
+        <w:t>mplaire(</w:t>
+      </w:r>
+      <w:r>
+        <w:rPr>
+          <w:u w:val="single"/>
+        </w:rPr>
+        <w:t>num_</w:t>
+      </w:r>
+      <w:proofErr w:type="spellStart"/>
+      <w:r>
+        <w:rPr>
+          <w:u w:val="single"/>
+        </w:rPr>
+        <w:t>exempl</w:t>
+      </w:r>
+      <w:proofErr w:type="spellEnd"/>
+      <w:r>
+        <w:rPr>
+          <w:u w:val="single"/>
+        </w:rPr>
+        <w:t>,</w:t>
+      </w:r>
+      <w:r>
+        <w:rPr>
+          <w:u w:val="single"/>
+        </w:rPr>
+        <w:t>#ISBN,</w:t>
+      </w:r>
       <w:r>
         <w:t xml:space="preserve"> </w:t>
       </w:r>
       <w:r>
-        <w:rPr>
-          <w:u w:val="single"/>
-        </w:rPr>
-        <w:t>ISBN</w:t>
-      </w:r>
-      <w:r>
-        <w:t>, titre)</w:t>
+        <w:t xml:space="preserve"> </w:t>
+      </w:r>
+      <w:proofErr w:type="spellStart"/>
+      <w:r>
+        <w:t>etat</w:t>
+      </w:r>
+      <w:proofErr w:type="spellEnd"/>
+      <w:r>
+        <w:t xml:space="preserve"> </w:t>
+      </w:r>
+      <w:r>
+        <w:t>)</w:t>
       </w:r>
     </w:p>
     <w:p>
       <w:pPr>
         <w:ind w:left="720"/>
       </w:pPr>
-      <w:proofErr w:type="gramStart"/>
-      <w:r>
-        <w:t>Ex</w:t>
-      </w:r>
-      <w:r>
-        <w:t>e</w:t>
-      </w:r>
-      <w:r>
-        <w:t>mplaire(</w:t>
-      </w:r>
-      <w:proofErr w:type="gramEnd"/>
-      <w:r>
-        <w:rPr>
-          <w:u w:val="single"/>
-        </w:rPr>
-        <w:t>num_</w:t>
-      </w:r>
-      <w:proofErr w:type="spellStart"/>
-      <w:r>
-        <w:rPr>
-          <w:u w:val="single"/>
-        </w:rPr>
-        <w:t>exempl</w:t>
-      </w:r>
-      <w:proofErr w:type="spellEnd"/>
-      <w:r>
-        <w:rPr>
-          <w:u w:val="single"/>
-        </w:rPr>
-        <w:t>,</w:t>
-      </w:r>
-      <w:r>
-        <w:rPr>
-          <w:u w:val="single"/>
-        </w:rPr>
-        <w:t>#ISBN,</w:t>
-      </w:r>
-      <w:r>
-        <w:t xml:space="preserve"> </w:t>
-      </w:r>
-      <w:r>
-        <w:t xml:space="preserve"> </w:t>
-      </w:r>
-      <w:proofErr w:type="spellStart"/>
-      <w:r>
-        <w:t>etat</w:t>
-      </w:r>
-      <w:proofErr w:type="spellEnd"/>
-      <w:r>
-        <w:t xml:space="preserve"> </w:t>
-      </w:r>
-      <w:r>
-        <w:t>)</w:t>
-      </w:r>
     </w:p>
     <w:p>
       <w:pPr>
@@ -1368,11 +1344,6 @@
     </w:p>
     <w:p>
       <w:pPr>
-        <w:ind w:left="720"/>
-      </w:pPr>
-    </w:p>
-    <w:p>
-      <w:pPr>
         <w:pageBreakBefore/>
       </w:pPr>
     </w:p>
@@ -1390,7 +1361,7 @@
           <w:noProof/>
         </w:rPr>
         <w:pict>
-          <v:shape id="_x0000_s1050" type="#_x0000_t75" style="position:absolute;margin-left:80.35pt;margin-top:6.5pt;width:248.85pt;height:117.6pt;z-index:251664896;mso-wrap-distance-left:9.05pt;mso-wrap-distance-right:9.05pt" filled="t">
+          <v:shape id="_x0000_s1050" type="#_x0000_t75" style="position:absolute;margin-left:80.35pt;margin-top:6.5pt;width:248.85pt;height:117.6pt;z-index:14;mso-wrap-distance-left:9.05pt;mso-wrap-distance-right:9.05pt" filled="t">
             <v:fill color2="black"/>
             <v:imagedata r:id="rId16" o:title=""/>
             <w10:wrap type="topAndBottom"/>
@@ -1400,39 +1371,25 @@
     </w:p>
     <w:p>
       <w:r>
-        <w:t xml:space="preserve"> </w:t>
-      </w:r>
-      <w:proofErr w:type="gramStart"/>
-      <w:r>
-        <w:t>Rayon()</w:t>
-      </w:r>
-      <w:proofErr w:type="gramEnd"/>
-    </w:p>
-    <w:p>
-      <w:proofErr w:type="gramStart"/>
+        <w:t xml:space="preserve"> Rayon()</w:t>
+      </w:r>
+    </w:p>
+    <w:p>
       <w:r>
         <w:t>Magasin()</w:t>
       </w:r>
-      <w:proofErr w:type="gramEnd"/>
-    </w:p>
-    <w:p>
-      <w:proofErr w:type="gramStart"/>
+    </w:p>
+    <w:p>
       <w:r>
         <w:t>Article()</w:t>
       </w:r>
-      <w:proofErr w:type="gramEnd"/>
-    </w:p>
-    <w:p>
-      <w:proofErr w:type="gramStart"/>
+    </w:p>
+    <w:p>
       <w:r>
         <w:t>Ventes</w:t>
       </w:r>
       <w:r>
-        <w:t>(</w:t>
-      </w:r>
-      <w:proofErr w:type="gramEnd"/>
-      <w:r>
-        <w:t xml:space="preserve"> </w:t>
+        <w:t xml:space="preserve">( </w:t>
       </w:r>
       <w:proofErr w:type="spellStart"/>
       <w:r>
@@ -1564,7 +1521,7 @@
               <v:h position="#0,#1"/>
             </v:handles>
           </v:shapetype>
-          <v:shape id="_x0000_s1047" type="#_x0000_t62" style="position:absolute;margin-left:144.9pt;margin-top:10pt;width:8.8pt;height:33pt;z-index:251663872;mso-wrap-style:none;v-text-anchor:middle" adj="10151,35390" fillcolor="#9cf" stroked="f">
+          <v:shape id="_x0000_s1047" type="#_x0000_t62" style="position:absolute;margin-left:144.9pt;margin-top:10pt;width:8.8pt;height:33pt;z-index:13;mso-wrap-style:none;v-text-anchor:middle" adj="10151,35390" fillcolor="#9cf" stroked="f">
             <v:fill opacity="0" color2="#630"/>
             <v:stroke joinstyle="round"/>
             <v:textbox style="mso-rotate-with-shape:t" inset="0,0,0,0">
@@ -1579,7 +1536,7 @@
     <w:p>
       <w:r>
         <w:pict>
-          <v:shape id="_x0000_s1045" type="#_x0000_t62" style="position:absolute;margin-left:121.3pt;margin-top:2.45pt;width:8.9pt;height:32.6pt;z-index:251662848;mso-wrap-style:none;v-text-anchor:middle" adj="2808,27884" fillcolor="#9cf" stroked="f">
+          <v:shape id="_x0000_s1045" type="#_x0000_t62" style="position:absolute;margin-left:121.3pt;margin-top:2.45pt;width:8.9pt;height:32.6pt;z-index:12;mso-wrap-style:none;v-text-anchor:middle" adj="2808,27884" fillcolor="#9cf" stroked="f">
             <v:fill opacity="0" color2="#630"/>
             <v:stroke joinstyle="round"/>
             <v:textbox style="mso-rotate-with-shape:t" inset="0,0,0,0">
@@ -1592,7 +1549,7 @@
       </w:r>
       <w:r>
         <w:pict>
-          <v:shape id="_x0000_s1029" type="#_x0000_t75" style="position:absolute;margin-left:116.35pt;margin-top:13pt;width:252.6pt;height:194.85pt;z-index:251656704;mso-wrap-distance-left:9.05pt;mso-wrap-distance-right:9.05pt" filled="t">
+          <v:shape id="_x0000_s1029" type="#_x0000_t75" style="position:absolute;margin-left:116.35pt;margin-top:13pt;width:252.6pt;height:194.85pt;z-index:7;mso-wrap-distance-left:9.05pt;mso-wrap-distance-right:9.05pt" filled="t">
             <v:fill color2="black"/>
             <v:imagedata r:id="rId17" o:title=""/>
           </v:shape>
@@ -1615,7 +1572,6 @@
     <w:p/>
     <w:p>
       <w:proofErr w:type="spellStart"/>
-      <w:proofErr w:type="gramStart"/>
       <w:r>
         <w:t>Employe</w:t>
       </w:r>
@@ -1624,7 +1580,6 @@
         <w:t>(</w:t>
       </w:r>
       <w:proofErr w:type="spellStart"/>
-      <w:proofErr w:type="gramEnd"/>
       <w:r>
         <w:rPr>
           <w:u w:val="single"/>
@@ -1666,12 +1621,10 @@
     </w:p>
     <w:p/>
     <w:p>
-      <w:proofErr w:type="gramStart"/>
       <w:r>
         <w:t>Rayon(</w:t>
       </w:r>
       <w:proofErr w:type="spellStart"/>
-      <w:proofErr w:type="gramEnd"/>
       <w:r>
         <w:rPr>
           <w:u w:val="single"/>
@@ -1696,11 +1649,9 @@
     </w:p>
     <w:p/>
     <w:p>
-      <w:proofErr w:type="gramStart"/>
       <w:r>
         <w:t>Article(</w:t>
       </w:r>
-      <w:proofErr w:type="gramEnd"/>
       <w:r>
         <w:rPr>
           <w:u w:val="single"/>
@@ -1740,13 +1691,8 @@
     </w:p>
     <w:p/>
     <w:p>
-      <w:proofErr w:type="gramStart"/>
-      <w:r>
-        <w:t>Livraison(</w:t>
-      </w:r>
-      <w:proofErr w:type="gramEnd"/>
-      <w:r>
-        <w:t xml:space="preserve"> </w:t>
+      <w:r>
+        <w:t xml:space="preserve">Livraison( </w:t>
       </w:r>
       <w:r>
         <w:rPr>
@@ -1789,13 +1735,8 @@
       </w:r>
     </w:p>
     <w:p>
-      <w:proofErr w:type="gramStart"/>
-      <w:r>
-        <w:t>Fournisseur(</w:t>
-      </w:r>
-      <w:proofErr w:type="gramEnd"/>
-      <w:r>
-        <w:t xml:space="preserve"> </w:t>
+      <w:r>
+        <w:t xml:space="preserve">Fournisseur( </w:t>
       </w:r>
       <w:proofErr w:type="spellStart"/>
       <w:r>
@@ -1842,17 +1783,14 @@
     <w:p/>
     <w:p/>
     <w:p/>
-    <w:p>
-      <w:bookmarkStart w:id="0" w:name="_GoBack"/>
-      <w:bookmarkEnd w:id="0"/>
-    </w:p>
+    <w:p/>
     <w:p>
       <w:pPr>
         <w:pStyle w:val="Titre1"/>
       </w:pPr>
       <w:r>
         <w:pict>
-          <v:group id="_x0000_s1033" style="position:absolute;left:0;text-align:left;margin-left:-20pt;margin-top:18.8pt;width:105.45pt;height:63.15pt;z-index:251659776;mso-wrap-distance-left:0;mso-wrap-distance-right:0" coordorigin="531,424" coordsize="1068,611">
+          <v:group id="_x0000_s1033" style="position:absolute;left:0;text-align:left;margin-left:-20pt;margin-top:18.8pt;width:105.45pt;height:63.15pt;z-index:10;mso-wrap-distance-left:0;mso-wrap-distance-right:0" coordorigin="531,424" coordsize="1068,611">
             <o:lock v:ext="edit" text="t"/>
             <v:oval id="_x0000_s1034" style="position:absolute;left:531;top:424;width:1068;height:611;mso-wrap-style:none;v-text-anchor:middle" fillcolor="#9cf" strokeweight=".26mm">
               <v:fill color2="#630"/>
@@ -1913,7 +1851,7 @@
           <w:noProof/>
         </w:rPr>
         <w:pict>
-          <v:shape id="_x0000_s1052" type="#_x0000_t202" style="position:absolute;left:0;text-align:left;margin-left:97.15pt;margin-top:6.5pt;width:124.3pt;height:24.2pt;z-index:251665920" stroked="f">
+          <v:shape id="_x0000_s1052" type="#_x0000_t202" style="position:absolute;left:0;text-align:left;margin-left:97.15pt;margin-top:6.5pt;width:124.3pt;height:24.2pt;z-index:15" stroked="f">
             <v:textbox>
               <w:txbxContent>
                 <w:p>
@@ -1963,12 +1901,12 @@
     <w:p>
       <w:r>
         <w:pict>
-          <v:line id="_x0000_s1037" style="position:absolute;z-index:251649535" from="40.2pt,13.2pt" to="117.8pt,71.2pt" strokeweight=".26mm"/>
+          <v:line id="_x0000_s1037" style="position:absolute;z-index:1" from="40.2pt,13.2pt" to="117.8pt,71.2pt" strokeweight=".26mm"/>
         </w:pict>
       </w:r>
       <w:r>
         <w:pict>
-          <v:shape id="_x0000_s1038" type="#_x0000_t75" style="position:absolute;margin-left:73.55pt;margin-top:10.15pt;width:62.55pt;height:27.55pt;z-index:251652608;mso-wrap-distance-left:9.05pt;mso-wrap-distance-right:9.05pt" filled="t">
+          <v:shape id="_x0000_s1038" type="#_x0000_t75" style="position:absolute;margin-left:73.55pt;margin-top:10.15pt;width:62.55pt;height:27.55pt;z-index:3;mso-wrap-distance-left:9.05pt;mso-wrap-distance-right:9.05pt" filled="t">
             <v:fill color2="black"/>
             <v:imagedata r:id="rId18" o:title=""/>
           </v:shape>
@@ -1976,7 +1914,7 @@
       </w:r>
       <w:r>
         <w:pict>
-          <v:line id="_x0000_s1036" style="position:absolute;flip:x y;z-index:251660800" from="73.55pt,10.15pt" to="131.55pt,31.7pt" strokeweight=".26mm"/>
+          <v:line id="_x0000_s1036" style="position:absolute;flip:x y;z-index:11" from="73.55pt,10.15pt" to="131.55pt,31.7pt" strokeweight=".26mm"/>
         </w:pict>
       </w:r>
     </w:p>
@@ -1988,7 +1926,7 @@
       </w:pPr>
       <w:r>
         <w:pict>
-          <v:shape id="_x0000_s1030" type="#_x0000_t75" style="position:absolute;margin-left:109.15pt;margin-top:9.55pt;width:240.6pt;height:167.85pt;z-index:251657728;mso-wrap-distance-left:9.05pt;mso-wrap-distance-right:9.05pt" filled="t">
+          <v:shape id="_x0000_s1030" type="#_x0000_t75" style="position:absolute;margin-left:109.15pt;margin-top:9.55pt;width:240.6pt;height:167.85pt;z-index:8;mso-wrap-distance-left:9.05pt;mso-wrap-distance-right:9.05pt" filled="t">
             <v:fill color2="black"/>
             <v:imagedata r:id="rId19" o:title=""/>
           </v:shape>
@@ -2008,7 +1946,7 @@
           <w:szCs w:val="18"/>
         </w:rPr>
         <w:pict>
-          <v:shape id="_x0000_s1039" type="#_x0000_t75" style="position:absolute;margin-left:42.75pt;margin-top:2.05pt;width:35.75pt;height:28.75pt;z-index:251651584;mso-wrap-distance-left:9.05pt;mso-wrap-distance-right:9.05pt" filled="t">
+          <v:shape id="_x0000_s1039" type="#_x0000_t75" style="position:absolute;margin-left:42.75pt;margin-top:2.05pt;width:35.75pt;height:28.75pt;z-index:2;mso-wrap-distance-left:9.05pt;mso-wrap-distance-right:9.05pt" filled="t">
             <v:fill color2="black"/>
             <v:imagedata r:id="rId20" o:title=""/>
           </v:shape>
@@ -2022,7 +1960,7 @@
           <w:noProof/>
         </w:rPr>
         <w:pict>
-          <v:shape id="_x0000_s1049" type="#_x0000_t202" style="position:absolute;margin-left:-.05pt;margin-top:4.15pt;width:124.3pt;height:26.7pt;z-index:-251649536" stroked="f">
+          <v:shape id="_x0000_s1049" type="#_x0000_t202" style="position:absolute;margin-left:-.05pt;margin-top:4.15pt;width:124.3pt;height:26.7pt;z-index:-1" stroked="f">
             <v:textbox>
               <w:txbxContent>
                 <w:p>
@@ -2085,8 +2023,255 @@
     <w:p/>
     <w:p/>
     <w:p/>
-    <w:p/>
-    <w:p/>
+    <w:p>
+      <w:r>
+        <w:t xml:space="preserve">Buveur </w:t>
+      </w:r>
+      <w:r>
+        <w:rPr>
+          <w:u w:val="single"/>
+        </w:rPr>
+        <w:t>(</w:t>
+      </w:r>
+      <w:proofErr w:type="spellStart"/>
+      <w:r>
+        <w:rPr>
+          <w:u w:val="single"/>
+        </w:rPr>
+        <w:t>num_buv</w:t>
+      </w:r>
+      <w:proofErr w:type="spellEnd"/>
+      <w:r>
+        <w:t xml:space="preserve">, </w:t>
+      </w:r>
+      <w:proofErr w:type="spellStart"/>
+      <w:r>
+        <w:t>Nom_buv</w:t>
+      </w:r>
+      <w:proofErr w:type="spellEnd"/>
+      <w:r>
+        <w:t xml:space="preserve"> , </w:t>
+      </w:r>
+      <w:proofErr w:type="spellStart"/>
+      <w:r>
+        <w:t>prenom_buv</w:t>
+      </w:r>
+      <w:proofErr w:type="spellEnd"/>
+      <w:r>
+        <w:t xml:space="preserve">, </w:t>
+      </w:r>
+      <w:proofErr w:type="spellStart"/>
+      <w:r>
+        <w:t>ville_buv</w:t>
+      </w:r>
+      <w:proofErr w:type="spellEnd"/>
+      <w:r>
+        <w:t>)</w:t>
+      </w:r>
+    </w:p>
+    <w:p>
+      <w:r>
+        <w:t xml:space="preserve">Commande( </w:t>
+      </w:r>
+      <w:proofErr w:type="spellStart"/>
+      <w:r>
+        <w:rPr>
+          <w:u w:val="single"/>
+        </w:rPr>
+        <w:t>num_com</w:t>
+      </w:r>
+      <w:proofErr w:type="spellEnd"/>
+      <w:r>
+        <w:t xml:space="preserve">, </w:t>
+      </w:r>
+      <w:proofErr w:type="spellStart"/>
+      <w:r>
+        <w:t>Date_comm</w:t>
+      </w:r>
+      <w:proofErr w:type="spellEnd"/>
+      <w:r>
+        <w:t>, #</w:t>
+      </w:r>
+      <w:proofErr w:type="spellStart"/>
+      <w:r>
+        <w:t>num_Buv</w:t>
+      </w:r>
+      <w:proofErr w:type="spellEnd"/>
+      <w:r>
+        <w:t>)</w:t>
+      </w:r>
+    </w:p>
+    <w:p>
+      <w:r>
+        <w:t xml:space="preserve">Vigneron( </w:t>
+      </w:r>
+      <w:proofErr w:type="spellStart"/>
+      <w:r>
+        <w:rPr>
+          <w:u w:val="single"/>
+        </w:rPr>
+        <w:t>num</w:t>
+      </w:r>
+      <w:r>
+        <w:rPr>
+          <w:u w:val="single"/>
+        </w:rPr>
+        <w:t>_vign</w:t>
+      </w:r>
+      <w:proofErr w:type="spellEnd"/>
+      <w:r>
+        <w:t xml:space="preserve">, </w:t>
+      </w:r>
+      <w:proofErr w:type="spellStart"/>
+      <w:r>
+        <w:t>nom_vign</w:t>
+      </w:r>
+      <w:proofErr w:type="spellEnd"/>
+      <w:r>
+        <w:t xml:space="preserve">, </w:t>
+      </w:r>
+      <w:proofErr w:type="spellStart"/>
+      <w:r>
+        <w:t>prenom_vign</w:t>
+      </w:r>
+      <w:proofErr w:type="spellEnd"/>
+      <w:r>
+        <w:t xml:space="preserve">, </w:t>
+      </w:r>
+      <w:proofErr w:type="spellStart"/>
+      <w:r>
+        <w:t>ville_vign</w:t>
+      </w:r>
+      <w:proofErr w:type="spellEnd"/>
+      <w:r>
+        <w:t>)</w:t>
+      </w:r>
+    </w:p>
+    <w:p>
+      <w:r>
+        <w:t>Vin(</w:t>
+      </w:r>
+      <w:proofErr w:type="spellStart"/>
+      <w:r>
+        <w:rPr>
+          <w:u w:val="single"/>
+        </w:rPr>
+        <w:t>num_vin</w:t>
+      </w:r>
+      <w:proofErr w:type="spellEnd"/>
+      <w:r>
+        <w:t xml:space="preserve">, Cru, </w:t>
+      </w:r>
+      <w:proofErr w:type="spellStart"/>
+      <w:r>
+        <w:t>millesime</w:t>
+      </w:r>
+      <w:proofErr w:type="spellEnd"/>
+      <w:r>
+        <w:t xml:space="preserve">,# </w:t>
+      </w:r>
+      <w:proofErr w:type="spellStart"/>
+      <w:r>
+        <w:t>num_vign</w:t>
+      </w:r>
+      <w:proofErr w:type="spellEnd"/>
+      <w:r>
+        <w:t>)</w:t>
+      </w:r>
+    </w:p>
+    <w:p>
+      <w:proofErr w:type="spellStart"/>
+      <w:r>
+        <w:t>Ligne_commande</w:t>
+      </w:r>
+      <w:proofErr w:type="spellEnd"/>
+      <w:r>
+        <w:t xml:space="preserve">( </w:t>
+      </w:r>
+      <w:r>
+        <w:rPr>
+          <w:u w:val="single"/>
+        </w:rPr>
+        <w:t>#num_vin,#</w:t>
+      </w:r>
+      <w:proofErr w:type="spellStart"/>
+      <w:r>
+        <w:rPr>
+          <w:u w:val="single"/>
+        </w:rPr>
+        <w:t>num_com</w:t>
+      </w:r>
+      <w:proofErr w:type="spellEnd"/>
+      <w:r>
+        <w:t xml:space="preserve">, </w:t>
+      </w:r>
+      <w:proofErr w:type="spellStart"/>
+      <w:r>
+        <w:t>quantite</w:t>
+      </w:r>
+      <w:proofErr w:type="spellEnd"/>
+      <w:r>
+        <w:t>)</w:t>
+      </w:r>
+    </w:p>
+    <w:p>
+      <w:proofErr w:type="spellStart"/>
+      <w:r>
+        <w:t>Appreciation_vignerons</w:t>
+      </w:r>
+      <w:proofErr w:type="spellEnd"/>
+      <w:r>
+        <w:rPr>
+          <w:u w:val="single"/>
+        </w:rPr>
+        <w:t>(#</w:t>
+      </w:r>
+      <w:proofErr w:type="spellStart"/>
+      <w:r>
+        <w:rPr>
+          <w:u w:val="single"/>
+        </w:rPr>
+        <w:t>num_vign_appreciant</w:t>
+      </w:r>
+      <w:proofErr w:type="spellEnd"/>
+      <w:r>
+        <w:rPr>
+          <w:u w:val="single"/>
+        </w:rPr>
+        <w:t>, #</w:t>
+      </w:r>
+      <w:proofErr w:type="spellStart"/>
+      <w:r>
+        <w:rPr>
+          <w:u w:val="single"/>
+        </w:rPr>
+        <w:t>num_vign_apprecie</w:t>
+      </w:r>
+      <w:proofErr w:type="spellEnd"/>
+      <w:r>
+        <w:rPr>
+          <w:u w:val="single"/>
+        </w:rPr>
+        <w:t xml:space="preserve"> </w:t>
+      </w:r>
+      <w:r>
+        <w:rPr>
+          <w:u w:val="single"/>
+        </w:rPr>
+        <w:t>,</w:t>
+      </w:r>
+      <w:r>
+        <w:t>note</w:t>
+      </w:r>
+      <w:r>
+        <w:t>)</w:t>
+      </w:r>
+      <w:r>
+        <w:t xml:space="preserve"> </w:t>
+      </w:r>
+      <w:bookmarkStart w:id="0" w:name="_GoBack"/>
+      <w:bookmarkEnd w:id="0"/>
+    </w:p>
     <w:sectPr>
       <w:headerReference w:type="even" r:id="rId21"/>
       <w:headerReference w:type="default" r:id="rId22"/>
@@ -2268,7 +2453,7 @@
         <w:noProof/>
         <w:sz w:val="18"/>
       </w:rPr>
-      <w:t>4</w:t>
+      <w:t>5</w:t>
     </w:r>
     <w:r>
       <w:rPr>
@@ -2449,7 +2634,7 @@
                 <v:path o:extrusionok="f" gradientshapeok="t" o:connecttype="rect"/>
                 <o:lock v:ext="edit" aspectratio="t"/>
               </v:shapetype>
-              <v:shape id="_x0000_i1025" type="#_x0000_t75" style="width:140.25pt;height:84.5pt" filled="t">
+              <v:shape id="_x0000_i1026" type="#_x0000_t75" style="width:140.25pt;height:84.5pt" filled="t">
                 <v:fill color2="black"/>
                 <v:imagedata r:id="rId1" o:title=""/>
               </v:shape>

</xml_diff>